<commit_message>
Added new section for setup
</commit_message>
<xml_diff>
--- a/documentation/readme.docx
+++ b/documentation/readme.docx
@@ -62,7 +62,6 @@
         </w:drawing>
       </w:r>
     </w:p>
-    <w:p/>
     <w:p>
       <w:pPr>
         <w:pStyle w:val="Heading1"/>
@@ -100,7 +99,19 @@
         <w:rPr>
           <w:rFonts w:eastAsia="Times New Roman"/>
         </w:rPr>
-        <w:t>echnology SDK Code Samples</w:t>
+        <w:t>echnology</w:t>
+      </w:r>
+      <w:r>
+        <w:rPr>
+          <w:rFonts w:eastAsia="Times New Roman"/>
+        </w:rPr>
+        <w:t xml:space="preserve"> </w:t>
+      </w:r>
+      <w:r>
+        <w:rPr>
+          <w:rFonts w:eastAsia="Times New Roman"/>
+        </w:rPr>
+        <w:t xml:space="preserve">SDK </w:t>
       </w:r>
     </w:p>
     <w:p/>
@@ -341,71 +352,7 @@
       </w:r>
     </w:p>
     <w:p>
-      <w:r>
-        <w:rPr>
-          <w:color w:val="281400"/>
-          <w:lang w:val="en-GB"/>
-        </w:rPr>
-        <w:t xml:space="preserve">The </w:t>
-      </w:r>
-      <w:proofErr w:type="spellStart"/>
-      <w:r>
-        <w:rPr>
-          <w:color w:val="281400"/>
-          <w:lang w:val="en-GB"/>
-        </w:rPr>
-        <w:t>FirePro</w:t>
-      </w:r>
-      <w:proofErr w:type="spellEnd"/>
-      <w:r>
-        <w:rPr>
-          <w:color w:val="281400"/>
-          <w:lang w:val="en-GB"/>
-        </w:rPr>
-        <w:t xml:space="preserve"> SDK Beta 0.9.0 has been successfully tested with </w:t>
-      </w:r>
-      <w:r>
-        <w:rPr>
-          <w:rStyle w:val="Emphasis"/>
-        </w:rPr>
-        <w:t>Catalyst 8.982.2</w:t>
-      </w:r>
-      <w:r>
-        <w:t xml:space="preserve">. Please, ensure that the </w:t>
-      </w:r>
-      <w:hyperlink r:id="rId12" w:history="1">
-        <w:r>
-          <w:rPr>
-            <w:rStyle w:val="Hyperlink"/>
-            <w:color w:val="00A76F"/>
-          </w:rPr>
-          <w:t>drivers are updated</w:t>
-        </w:r>
-      </w:hyperlink>
-      <w:r>
-        <w:t xml:space="preserve"> before running the samples.</w:t>
-      </w:r>
-      <w:r>
-        <w:t xml:space="preserve"> For the moment, it can only be used under Windows and requires </w:t>
-      </w:r>
-      <w:hyperlink r:id="rId13" w:history="1">
-        <w:proofErr w:type="spellStart"/>
-        <w:r>
-          <w:rPr>
-            <w:rStyle w:val="Hyperlink"/>
-            <w:color w:val="00A76F"/>
-          </w:rPr>
-          <w:t>CMake</w:t>
-        </w:r>
-        <w:proofErr w:type="spellEnd"/>
-      </w:hyperlink>
-      <w:r>
-        <w:t xml:space="preserve"> to create a solution. Visual C++ 2005 to 2012 and both 32 bit and 64 bit builds are supported.</w:t>
-      </w:r>
-    </w:p>
-    <w:p>
-      <w:pPr>
-        <w:spacing w:before="100" w:beforeAutospacing="1" w:after="100" w:afterAutospacing="1" w:line="240" w:lineRule="auto"/>
+      <w:pPr>
         <w:rPr>
           <w:color w:val="281400"/>
           <w:lang w:val="en-GB"/>
@@ -417,13 +364,13 @@
           <w:lang w:val="en-GB" w:eastAsia="en-GB"/>
         </w:rPr>
         <w:drawing>
-          <wp:anchor distT="0" distB="0" distL="114300" distR="114300" simplePos="0" relativeHeight="251678720" behindDoc="0" locked="0" layoutInCell="1" allowOverlap="1" wp14:anchorId="163587D5" wp14:editId="1EA8B40C">
+          <wp:anchor distT="0" distB="0" distL="114300" distR="114300" simplePos="0" relativeHeight="251678720" behindDoc="0" locked="0" layoutInCell="1" allowOverlap="1" wp14:anchorId="6B55B917" wp14:editId="52AA9E57">
             <wp:simplePos x="0" y="0"/>
             <wp:positionH relativeFrom="margin">
-              <wp:posOffset>2540</wp:posOffset>
+              <wp:posOffset>-53975</wp:posOffset>
             </wp:positionH>
             <wp:positionV relativeFrom="margin">
-              <wp:posOffset>6127115</wp:posOffset>
+              <wp:posOffset>4959985</wp:posOffset>
             </wp:positionV>
             <wp:extent cx="1256030" cy="647065"/>
             <wp:effectExtent l="0" t="0" r="1270" b="635"/>
@@ -440,7 +387,7 @@
                     <pic:cNvPicPr/>
                   </pic:nvPicPr>
                   <pic:blipFill>
-                    <a:blip r:embed="rId14" cstate="print">
+                    <a:blip r:embed="rId12" cstate="print">
                       <a:extLst>
                         <a:ext uri="{28A0092B-C50C-407E-A947-70E740481C1C}">
                           <a14:useLocalDpi xmlns:a14="http://schemas.microsoft.com/office/drawing/2010/main" val="0"/>
@@ -468,6 +415,56 @@
       </w:r>
     </w:p>
     <w:p>
+      <w:pPr>
+        <w:spacing w:before="100" w:beforeAutospacing="1" w:after="100" w:afterAutospacing="1" w:line="240" w:lineRule="auto"/>
+      </w:pPr>
+      <w:r>
+        <w:t xml:space="preserve">The samples below using OpenGL follow the specification as of August 2012. They </w:t>
+      </w:r>
+      <w:r>
+        <w:t>favor</w:t>
+      </w:r>
+      <w:r>
+        <w:t xml:space="preserve"> us</w:t>
+      </w:r>
+      <w:r>
+        <w:t>ing</w:t>
+      </w:r>
+      <w:r>
+        <w:t xml:space="preserve"> OpenGL</w:t>
+      </w:r>
+      <w:r>
+        <w:t>®</w:t>
+      </w:r>
+      <w:r>
+        <w:t xml:space="preserve"> 4.2 core profile</w:t>
+      </w:r>
+      <w:r>
+        <w:t xml:space="preserve"> context</w:t>
+      </w:r>
+      <w:r>
+        <w:t>s</w:t>
+      </w:r>
+      <w:r>
+        <w:t xml:space="preserve"> and </w:t>
+      </w:r>
+      <w:r>
+        <w:t>avoid</w:t>
+      </w:r>
+      <w:r>
+        <w:t xml:space="preserve"> us</w:t>
+      </w:r>
+      <w:r>
+        <w:t>ing</w:t>
+      </w:r>
+      <w:r>
+        <w:t xml:space="preserve"> deprecated features.</w:t>
+      </w:r>
+    </w:p>
+    <w:p>
+      <w:pPr>
+        <w:spacing w:before="100" w:beforeAutospacing="1" w:after="100" w:afterAutospacing="1" w:line="240" w:lineRule="auto"/>
+      </w:pPr>
       <w:r>
         <w:rPr>
           <w:rFonts w:ascii="Verdana" w:eastAsia="Times New Roman" w:hAnsi="Verdana" w:cs="Times New Roman"/>
@@ -477,13 +474,13 @@
           <w:lang w:val="en-GB" w:eastAsia="en-GB"/>
         </w:rPr>
         <w:drawing>
-          <wp:anchor distT="0" distB="0" distL="114300" distR="114300" simplePos="0" relativeHeight="251677696" behindDoc="0" locked="0" layoutInCell="1" allowOverlap="1" wp14:anchorId="037C2190" wp14:editId="4C2050B4">
+          <wp:anchor distT="0" distB="0" distL="114300" distR="114300" simplePos="0" relativeHeight="251677696" behindDoc="0" locked="0" layoutInCell="1" allowOverlap="1" wp14:anchorId="7C37DFAE" wp14:editId="068D0A94">
             <wp:simplePos x="0" y="0"/>
             <wp:positionH relativeFrom="column">
-              <wp:posOffset>-1277620</wp:posOffset>
+              <wp:posOffset>7620</wp:posOffset>
             </wp:positionH>
             <wp:positionV relativeFrom="paragraph">
-              <wp:posOffset>704215</wp:posOffset>
+              <wp:posOffset>220980</wp:posOffset>
             </wp:positionV>
             <wp:extent cx="913765" cy="831850"/>
             <wp:effectExtent l="0" t="0" r="635" b="6350"/>
@@ -502,7 +499,7 @@
                     </pic:cNvPicPr>
                   </pic:nvPicPr>
                   <pic:blipFill>
-                    <a:blip r:embed="rId15" cstate="print">
+                    <a:blip r:embed="rId13" cstate="print">
                       <a:extLst>
                         <a:ext uri="{28A0092B-C50C-407E-A947-70E740481C1C}">
                           <a14:useLocalDpi xmlns:a14="http://schemas.microsoft.com/office/drawing/2010/main" val="0"/>
@@ -536,48 +533,6 @@
           </wp:anchor>
         </w:drawing>
       </w:r>
-      <w:r>
-        <w:t xml:space="preserve">The samples below using OpenGL follow the specification as of August 2012. They </w:t>
-      </w:r>
-      <w:r>
-        <w:t>favor</w:t>
-      </w:r>
-      <w:r>
-        <w:t xml:space="preserve"> us</w:t>
-      </w:r>
-      <w:r>
-        <w:t>ing</w:t>
-      </w:r>
-      <w:r>
-        <w:t xml:space="preserve"> OpenGL</w:t>
-      </w:r>
-      <w:r>
-        <w:t>®</w:t>
-      </w:r>
-      <w:r>
-        <w:t xml:space="preserve"> 4.2 core profile</w:t>
-      </w:r>
-      <w:r>
-        <w:t xml:space="preserve"> context</w:t>
-      </w:r>
-      <w:r>
-        <w:t>s</w:t>
-      </w:r>
-      <w:r>
-        <w:t xml:space="preserve"> and </w:t>
-      </w:r>
-      <w:r>
-        <w:t>avoid</w:t>
-      </w:r>
-      <w:r>
-        <w:t xml:space="preserve"> us</w:t>
-      </w:r>
-      <w:r>
-        <w:t>ing</w:t>
-      </w:r>
-      <w:r>
-        <w:t xml:space="preserve"> deprecated features.</w:t>
-      </w:r>
     </w:p>
     <w:p>
       <w:pPr>
@@ -638,44 +593,169 @@
     </w:p>
     <w:p>
       <w:pPr>
-        <w:spacing w:before="100" w:beforeAutospacing="1" w:after="100" w:afterAutospacing="1" w:line="240" w:lineRule="auto"/>
+        <w:pStyle w:val="Heading1"/>
+      </w:pPr>
+      <w:r>
+        <w:t xml:space="preserve">AMD </w:t>
+      </w:r>
+      <w:proofErr w:type="spellStart"/>
+      <w:r>
+        <w:t>FirePro</w:t>
+      </w:r>
+      <w:proofErr w:type="spellEnd"/>
+      <w:r>
+        <w:t xml:space="preserve"> SDK Setup</w:t>
+      </w:r>
+    </w:p>
+    <w:p/>
+    <w:p>
+      <w:r>
         <w:rPr>
-          <w:rFonts w:ascii="Verdana" w:eastAsia="Times New Roman" w:hAnsi="Verdana" w:cs="Times New Roman"/>
-          <w:sz w:val="17"/>
-          <w:szCs w:val="17"/>
+          <w:color w:val="281400"/>
+          <w:lang w:val="en-GB"/>
         </w:rPr>
-      </w:pPr>
+        <w:t xml:space="preserve">The </w:t>
+      </w:r>
+      <w:proofErr w:type="spellStart"/>
+      <w:r>
+        <w:rPr>
+          <w:color w:val="281400"/>
+          <w:lang w:val="en-GB"/>
+        </w:rPr>
+        <w:t>FirePro</w:t>
+      </w:r>
+      <w:proofErr w:type="spellEnd"/>
+      <w:r>
+        <w:rPr>
+          <w:color w:val="281400"/>
+          <w:lang w:val="en-GB"/>
+        </w:rPr>
+        <w:t xml:space="preserve"> SDK Beta 0.9.0 has been successfully tested with </w:t>
+      </w:r>
+      <w:r>
+        <w:rPr>
+          <w:rStyle w:val="Emphasis"/>
+        </w:rPr>
+        <w:t>Catalyst 8.982.2</w:t>
+      </w:r>
+      <w:r>
+        <w:t xml:space="preserve">. Please, ensure that the </w:t>
+      </w:r>
+      <w:hyperlink r:id="rId14" w:history="1">
+        <w:r>
+          <w:rPr>
+            <w:rStyle w:val="Hyperlink"/>
+            <w:color w:val="00A76F"/>
+          </w:rPr>
+          <w:t>drivers are updated</w:t>
+        </w:r>
+      </w:hyperlink>
+      <w:r>
+        <w:t xml:space="preserve"> before running the samples. </w:t>
+      </w:r>
     </w:p>
     <w:p>
-      <w:pPr>
-        <w:spacing w:before="100" w:beforeAutospacing="1" w:after="100" w:afterAutospacing="1" w:line="240" w:lineRule="auto"/>
-        <w:rPr>
-          <w:rFonts w:ascii="Verdana" w:eastAsia="Times New Roman" w:hAnsi="Verdana" w:cs="Times New Roman"/>
-          <w:sz w:val="17"/>
-          <w:szCs w:val="17"/>
-        </w:rPr>
-      </w:pPr>
+      <w:r>
+        <w:lastRenderedPageBreak/>
+        <w:t xml:space="preserve">For the moment, it can only be used under Windows and requires </w:t>
+      </w:r>
+      <w:hyperlink r:id="rId15" w:history="1">
+        <w:proofErr w:type="spellStart"/>
+        <w:r>
+          <w:rPr>
+            <w:rStyle w:val="Hyperlink"/>
+            <w:color w:val="00A76F"/>
+          </w:rPr>
+          <w:t>CMake</w:t>
+        </w:r>
+        <w:proofErr w:type="spellEnd"/>
+      </w:hyperlink>
+      <w:r>
+        <w:t xml:space="preserve"> to create a solution. </w:t>
+      </w:r>
+      <w:r>
+        <w:t xml:space="preserve">Make sure that source directory and the binary directory are different or </w:t>
+      </w:r>
+      <w:proofErr w:type="spellStart"/>
+      <w:r>
+        <w:t>CMake</w:t>
+      </w:r>
+      <w:proofErr w:type="spellEnd"/>
+      <w:r>
+        <w:t xml:space="preserve"> will report an error. </w:t>
+      </w:r>
     </w:p>
     <w:p>
       <w:pPr>
-        <w:spacing w:before="100" w:beforeAutospacing="1" w:after="100" w:afterAutospacing="1" w:line="240" w:lineRule="auto"/>
-        <w:rPr>
-          <w:rFonts w:ascii="Verdana" w:eastAsia="Times New Roman" w:hAnsi="Verdana" w:cs="Times New Roman"/>
-          <w:sz w:val="17"/>
-          <w:szCs w:val="17"/>
-        </w:rPr>
-      </w:pPr>
+        <w:jc w:val="left"/>
+      </w:pPr>
+      <w:r>
+        <w:t>Instructions:</w:t>
+      </w:r>
+      <w:r>
+        <w:br/>
+        <w:t xml:space="preserve">- Open </w:t>
+      </w:r>
+      <w:proofErr w:type="spellStart"/>
+      <w:r>
+        <w:t>CMake</w:t>
+      </w:r>
+      <w:proofErr w:type="spellEnd"/>
+      <w:r>
+        <w:t xml:space="preserve"> GUI</w:t>
+      </w:r>
+      <w:r>
+        <w:br/>
+        <w:t>- Set the source and binary paths</w:t>
+      </w:r>
+      <w:r>
+        <w:br/>
+        <w:t>- Click on configure</w:t>
+      </w:r>
+      <w:r>
+        <w:br/>
+        <w:t>- Select the generator for the project and click on finish</w:t>
+      </w:r>
+      <w:r>
+        <w:br/>
+        <w:t>- Click on “Generate”</w:t>
+      </w:r>
+      <w:bookmarkStart w:id="0" w:name="_GoBack"/>
+      <w:bookmarkEnd w:id="0"/>
+      <w:r>
+        <w:br/>
+        <w:t>- The solution has been created at the location of the binary path</w:t>
+      </w:r>
+      <w:r>
+        <w:br/>
+      </w:r>
+      <w:r>
+        <w:br/>
+      </w:r>
+      <w:r>
+        <w:t>Visual C++ 2005 to 2012 and both 32 bit and 64 bit builds are supported.</w:t>
+      </w:r>
     </w:p>
     <w:p>
       <w:pPr>
-        <w:spacing w:before="100" w:beforeAutospacing="1" w:after="100" w:afterAutospacing="1" w:line="240" w:lineRule="auto"/>
-        <w:rPr>
-          <w:rFonts w:ascii="Verdana" w:eastAsia="Times New Roman" w:hAnsi="Verdana" w:cs="Times New Roman"/>
-          <w:sz w:val="17"/>
-          <w:szCs w:val="17"/>
-        </w:rPr>
-      </w:pPr>
+        <w:pStyle w:val="Heading1"/>
+      </w:pPr>
+      <w:r>
+        <w:t xml:space="preserve">AMD </w:t>
+      </w:r>
+      <w:proofErr w:type="spellStart"/>
+      <w:r>
+        <w:t>FirePro</w:t>
+      </w:r>
+      <w:proofErr w:type="spellEnd"/>
+      <w:r>
+        <w:t xml:space="preserve"> SDK</w:t>
+      </w:r>
+      <w:r>
+        <w:t xml:space="preserve"> Code Samples </w:t>
+      </w:r>
     </w:p>
+    <w:p/>
     <w:tbl>
       <w:tblPr>
         <w:tblStyle w:val="TableGrid"/>
@@ -695,7 +775,7 @@
       <w:tr>
         <w:tc>
           <w:tcPr>
-            <w:tcW w:w="7249" w:type="dxa"/>
+            <w:tcW w:w="7200" w:type="dxa"/>
             <w:shd w:val="clear" w:color="auto" w:fill="auto"/>
           </w:tcPr>
           <w:p>
@@ -751,7 +831,7 @@
         </w:tc>
         <w:tc>
           <w:tcPr>
-            <w:tcW w:w="2327" w:type="dxa"/>
+            <w:tcW w:w="2376" w:type="dxa"/>
             <w:shd w:val="clear" w:color="auto" w:fill="auto"/>
           </w:tcPr>
           <w:p>
@@ -770,7 +850,7 @@
                 <w:lang w:val="en-GB" w:eastAsia="en-GB"/>
               </w:rPr>
               <w:drawing>
-                <wp:inline distT="0" distB="0" distL="0" distR="0" wp14:anchorId="41C8FB4E" wp14:editId="565DA817">
+                <wp:inline distT="0" distB="0" distL="0" distR="0" wp14:anchorId="343138C9" wp14:editId="5F5C4E02">
                   <wp:extent cx="1368053" cy="1017270"/>
                   <wp:effectExtent l="0" t="0" r="3810" b="0"/>
                   <wp:docPr id="2" name="Picture 2"/>
@@ -842,7 +922,7 @@
       <w:tr>
         <w:tc>
           <w:tcPr>
-            <w:tcW w:w="7249" w:type="dxa"/>
+            <w:tcW w:w="7200" w:type="dxa"/>
             <w:shd w:val="clear" w:color="auto" w:fill="auto"/>
           </w:tcPr>
           <w:p>
@@ -936,7 +1016,7 @@
         </w:tc>
         <w:tc>
           <w:tcPr>
-            <w:tcW w:w="2327" w:type="dxa"/>
+            <w:tcW w:w="2376" w:type="dxa"/>
             <w:shd w:val="clear" w:color="auto" w:fill="auto"/>
           </w:tcPr>
           <w:p>
@@ -955,7 +1035,7 @@
                 <w:lang w:val="en-GB" w:eastAsia="en-GB"/>
               </w:rPr>
               <w:drawing>
-                <wp:inline distT="0" distB="0" distL="0" distR="0" wp14:anchorId="62066281" wp14:editId="29FDDB23">
+                <wp:inline distT="0" distB="0" distL="0" distR="0" wp14:anchorId="511CD630" wp14:editId="5A51BFC2">
                   <wp:extent cx="1371600" cy="1025455"/>
                   <wp:effectExtent l="0" t="0" r="0" b="3810"/>
                   <wp:docPr id="3" name="Picture 3"/>
@@ -1027,7 +1107,7 @@
       <w:tr>
         <w:tc>
           <w:tcPr>
-            <w:tcW w:w="7249" w:type="dxa"/>
+            <w:tcW w:w="7200" w:type="dxa"/>
             <w:shd w:val="clear" w:color="auto" w:fill="auto"/>
           </w:tcPr>
           <w:p>
@@ -1113,6 +1193,14 @@
                 <w:szCs w:val="22"/>
               </w:rPr>
               <w:br/>
+            </w:r>
+            <w:r>
+              <w:rPr>
+                <w:rFonts w:ascii="Calibri" w:hAnsi="Calibri" w:cs="Calibri"/>
+                <w:sz w:val="22"/>
+                <w:szCs w:val="22"/>
+              </w:rPr>
+              <w:lastRenderedPageBreak/>
               <w:t>OIT is entirely processed on the GPU and doesn’t tax the existing pipeline.</w:t>
             </w:r>
           </w:p>
@@ -1278,7 +1366,7 @@
         </w:tc>
         <w:tc>
           <w:tcPr>
-            <w:tcW w:w="2327" w:type="dxa"/>
+            <w:tcW w:w="2376" w:type="dxa"/>
             <w:shd w:val="clear" w:color="auto" w:fill="auto"/>
           </w:tcPr>
           <w:p>
@@ -1298,7 +1386,7 @@
               </w:rPr>
               <w:lastRenderedPageBreak/>
               <w:drawing>
-                <wp:inline distT="0" distB="0" distL="0" distR="0" wp14:anchorId="0ACC9340" wp14:editId="6539C74E">
+                <wp:inline distT="0" distB="0" distL="0" distR="0" wp14:anchorId="4793906D" wp14:editId="03187CD1">
                   <wp:extent cx="1347948" cy="982980"/>
                   <wp:effectExtent l="0" t="0" r="5080" b="7620"/>
                   <wp:docPr id="1" name="Picture 1"/>
@@ -1370,7 +1458,7 @@
       <w:tr>
         <w:tc>
           <w:tcPr>
-            <w:tcW w:w="7249" w:type="dxa"/>
+            <w:tcW w:w="7200" w:type="dxa"/>
             <w:shd w:val="clear" w:color="auto" w:fill="auto"/>
           </w:tcPr>
           <w:p>
@@ -1531,7 +1619,7 @@
         </w:tc>
         <w:tc>
           <w:tcPr>
-            <w:tcW w:w="2327" w:type="dxa"/>
+            <w:tcW w:w="2376" w:type="dxa"/>
             <w:shd w:val="clear" w:color="auto" w:fill="auto"/>
           </w:tcPr>
           <w:p>
@@ -1553,7 +1641,7 @@
                 <w:lang w:val="en-GB" w:eastAsia="en-GB"/>
               </w:rPr>
               <w:drawing>
-                <wp:inline distT="0" distB="0" distL="0" distR="0" wp14:anchorId="749FD8FE" wp14:editId="33548A6D">
+                <wp:inline distT="0" distB="0" distL="0" distR="0" wp14:anchorId="7FF2BCA9" wp14:editId="1E3CA06C">
                   <wp:extent cx="1317171" cy="1023257"/>
                   <wp:effectExtent l="0" t="0" r="0" b="5715"/>
                   <wp:docPr id="4" name="Picture 4" descr="C:\Users\ozegdoun\AppData\Local\Microsoft\Windows\Temporary Internet Files\Content.Outlook\PYRVQQOO\ss.jpg"/>
@@ -1638,7 +1726,7 @@
       <w:tr>
         <w:tc>
           <w:tcPr>
-            <w:tcW w:w="7249" w:type="dxa"/>
+            <w:tcW w:w="7200" w:type="dxa"/>
             <w:shd w:val="clear" w:color="auto" w:fill="auto"/>
           </w:tcPr>
           <w:p>
@@ -1722,7 +1810,11 @@
               </w:numPr>
             </w:pPr>
             <w:r>
-              <w:t>With 3 command queues (MAX_Q=3), the data transfers are managed by 2 different queues based on the direction of the data movement.</w:t>
+              <w:t xml:space="preserve">With 3 command queues (MAX_Q=3), the data transfers are managed </w:t>
+            </w:r>
+            <w:r>
+              <w:lastRenderedPageBreak/>
+              <w:t>by 2 different queues based on the direction of the data movement.</w:t>
             </w:r>
           </w:p>
           <w:p>
@@ -1797,7 +1889,7 @@
         </w:tc>
         <w:tc>
           <w:tcPr>
-            <w:tcW w:w="2327" w:type="dxa"/>
+            <w:tcW w:w="2376" w:type="dxa"/>
             <w:shd w:val="clear" w:color="auto" w:fill="auto"/>
           </w:tcPr>
           <w:p>
@@ -1818,8 +1910,9 @@
                 <w:szCs w:val="17"/>
                 <w:lang w:val="en-GB" w:eastAsia="en-GB"/>
               </w:rPr>
+              <w:lastRenderedPageBreak/>
               <w:drawing>
-                <wp:inline distT="0" distB="0" distL="0" distR="0" wp14:anchorId="4D4F3EB4" wp14:editId="742567B0">
+                <wp:inline distT="0" distB="0" distL="0" distR="0" wp14:anchorId="61F6F108" wp14:editId="59899B9E">
                   <wp:extent cx="1295400" cy="1180087"/>
                   <wp:effectExtent l="0" t="0" r="0" b="1270"/>
                   <wp:docPr id="6" name="Picture 6" descr="C:\Users\ozegdoun\AppData\Local\Microsoft\Windows\Temporary Internet Files\Content.Outlook\PYRVQQOO\open-cl.jpg"/>
@@ -1904,7 +1997,7 @@
       <w:tr>
         <w:tc>
           <w:tcPr>
-            <w:tcW w:w="7249" w:type="dxa"/>
+            <w:tcW w:w="7200" w:type="dxa"/>
             <w:shd w:val="clear" w:color="auto" w:fill="auto"/>
           </w:tcPr>
           <w:p>
@@ -1973,7 +2066,7 @@
         </w:tc>
         <w:tc>
           <w:tcPr>
-            <w:tcW w:w="2327" w:type="dxa"/>
+            <w:tcW w:w="2376" w:type="dxa"/>
             <w:shd w:val="clear" w:color="auto" w:fill="auto"/>
           </w:tcPr>
           <w:p>
@@ -1995,7 +2088,7 @@
                 <w:lang w:val="en-GB" w:eastAsia="en-GB"/>
               </w:rPr>
               <w:drawing>
-                <wp:inline distT="0" distB="0" distL="0" distR="0" wp14:anchorId="5A07C525" wp14:editId="7723002B">
+                <wp:inline distT="0" distB="0" distL="0" distR="0" wp14:anchorId="58F290B3" wp14:editId="6CA61477">
                   <wp:extent cx="1360714" cy="859453"/>
                   <wp:effectExtent l="0" t="0" r="0" b="0"/>
                   <wp:docPr id="5" name="Picture 5" descr="C:\Users\ozegdoun\AppData\Local\Microsoft\Windows\Temporary Internet Files\Content.Outlook\PYRVQQOO\HD3D_Photos_NB_DT_174x110.png"/>
@@ -2068,7 +2161,7 @@
       <w:tr>
         <w:tc>
           <w:tcPr>
-            <w:tcW w:w="7249" w:type="dxa"/>
+            <w:tcW w:w="7200" w:type="dxa"/>
             <w:shd w:val="clear" w:color="auto" w:fill="auto"/>
           </w:tcPr>
           <w:p>
@@ -2228,7 +2321,15 @@
                 <w:color w:val="281400"/>
                 <w:lang w:val="en-GB"/>
               </w:rPr>
-              <w:t>This extension allows the separation of the graphics processor's address space (reservation) from the requirement that all textures must be physically backed (commitment). This exposes a limited form of virtualization for textures. Use cases include sparse textures, texture paging, on-demand and delayed loading of texture assets and application controlled level of detail.</w:t>
+              <w:t xml:space="preserve">This extension allows the separation of the graphics processor's address space (reservation) from the requirement that all textures must be physically backed (commitment). This exposes a limited form of virtualization for textures. Use cases include sparse textures, texture paging, on-demand and </w:t>
+            </w:r>
+            <w:r>
+              <w:rPr>
+                <w:color w:val="281400"/>
+                <w:lang w:val="en-GB"/>
+              </w:rPr>
+              <w:lastRenderedPageBreak/>
+              <w:t>delayed loading of texture assets and application controlled level of detail.</w:t>
             </w:r>
           </w:p>
           <w:p>
@@ -2243,7 +2344,7 @@
         </w:tc>
         <w:tc>
           <w:tcPr>
-            <w:tcW w:w="2327" w:type="dxa"/>
+            <w:tcW w:w="2376" w:type="dxa"/>
             <w:shd w:val="clear" w:color="auto" w:fill="auto"/>
           </w:tcPr>
           <w:p>
@@ -2264,8 +2365,9 @@
                 <w:szCs w:val="17"/>
                 <w:lang w:val="en-GB" w:eastAsia="en-GB"/>
               </w:rPr>
+              <w:lastRenderedPageBreak/>
               <w:drawing>
-                <wp:inline distT="0" distB="0" distL="0" distR="0" wp14:anchorId="14CA68C3" wp14:editId="3421AD20">
+                <wp:inline distT="0" distB="0" distL="0" distR="0" wp14:anchorId="261A26A0" wp14:editId="544894DA">
                   <wp:extent cx="1360714" cy="1014532"/>
                   <wp:effectExtent l="0" t="0" r="0" b="0"/>
                   <wp:docPr id="8" name="Picture 8" descr="C:\Users\ozegdoun\AppData\Local\Microsoft\Windows\Temporary Internet Files\Content.Outlook\PYRVQQOO\sparse.png"/>
@@ -2350,7 +2452,7 @@
       <w:tr>
         <w:tc>
           <w:tcPr>
-            <w:tcW w:w="7249" w:type="dxa"/>
+            <w:tcW w:w="7200" w:type="dxa"/>
             <w:shd w:val="clear" w:color="auto" w:fill="auto"/>
           </w:tcPr>
           <w:p>
@@ -2512,7 +2614,7 @@
         </w:tc>
         <w:tc>
           <w:tcPr>
-            <w:tcW w:w="2327" w:type="dxa"/>
+            <w:tcW w:w="2376" w:type="dxa"/>
             <w:shd w:val="clear" w:color="auto" w:fill="auto"/>
           </w:tcPr>
           <w:p>
@@ -2530,7 +2632,7 @@
                 <w:lang w:val="en-GB" w:eastAsia="en-GB"/>
               </w:rPr>
               <w:drawing>
-                <wp:inline distT="0" distB="0" distL="0" distR="0" wp14:anchorId="0AFB6584" wp14:editId="697237F7">
+                <wp:inline distT="0" distB="0" distL="0" distR="0" wp14:anchorId="5CFDF041" wp14:editId="14F6C7E8">
                   <wp:extent cx="1366904" cy="1360714"/>
                   <wp:effectExtent l="0" t="0" r="5080" b="0"/>
                   <wp:docPr id="7" name="Picture 7" descr="C:\Users\ozegdoun\AppData\Local\Microsoft\Windows\Temporary Internet Files\Content.Outlook\PYRVQQOO\s400.jpg"/>
@@ -2603,7 +2705,7 @@
       <w:tr>
         <w:tc>
           <w:tcPr>
-            <w:tcW w:w="7249" w:type="dxa"/>
+            <w:tcW w:w="7200" w:type="dxa"/>
             <w:shd w:val="clear" w:color="auto" w:fill="auto"/>
           </w:tcPr>
           <w:p>
@@ -2653,7 +2755,7 @@
         </w:tc>
         <w:tc>
           <w:tcPr>
-            <w:tcW w:w="2327" w:type="dxa"/>
+            <w:tcW w:w="2376" w:type="dxa"/>
             <w:shd w:val="clear" w:color="auto" w:fill="auto"/>
           </w:tcPr>
           <w:p>
@@ -2671,7 +2773,7 @@
                 <w:lang w:val="en-GB" w:eastAsia="en-GB"/>
               </w:rPr>
               <w:drawing>
-                <wp:inline distT="0" distB="0" distL="0" distR="0" wp14:anchorId="5DD9F5B7" wp14:editId="0DB45868">
+                <wp:inline distT="0" distB="0" distL="0" distR="0" wp14:anchorId="37895CE9" wp14:editId="2BBE235F">
                   <wp:extent cx="1366575" cy="1024932"/>
                   <wp:effectExtent l="0" t="0" r="5080" b="3810"/>
                   <wp:docPr id="10" name="Picture 10"/>
@@ -2738,8 +2840,6 @@
       <w:pPr>
         <w:spacing w:before="100" w:beforeAutospacing="1" w:after="100" w:afterAutospacing="1" w:line="240" w:lineRule="auto"/>
       </w:pPr>
-      <w:bookmarkStart w:id="0" w:name="_GoBack"/>
-      <w:bookmarkEnd w:id="0"/>
     </w:p>
     <w:sectPr>
       <w:pgSz w:w="12240" w:h="15840"/>
@@ -3565,6 +3665,118 @@
       <w:lvlJc w:val="left"/>
       <w:pPr>
         <w:ind w:left="6480" w:hanging="360"/>
+      </w:pPr>
+      <w:rPr>
+        <w:rFonts w:ascii="Wingdings" w:hAnsi="Wingdings" w:hint="default"/>
+      </w:rPr>
+    </w:lvl>
+  </w:abstractNum>
+  <w:abstractNum w:abstractNumId="7">
+    <w:nsid w:val="7F75748D"/>
+    <w:multiLevelType w:val="hybridMultilevel"/>
+    <w:tmpl w:val="27BA7092"/>
+    <w:lvl w:ilvl="0" w:tplc="CFC8AD5C">
+      <w:numFmt w:val="bullet"/>
+      <w:lvlText w:val="-"/>
+      <w:lvlJc w:val="left"/>
+      <w:pPr>
+        <w:ind w:left="360" w:hanging="360"/>
+      </w:pPr>
+      <w:rPr>
+        <w:rFonts w:ascii="Calibri" w:eastAsiaTheme="minorHAnsi" w:hAnsi="Calibri" w:cs="Calibri" w:hint="default"/>
+      </w:rPr>
+    </w:lvl>
+    <w:lvl w:ilvl="1" w:tplc="08090003" w:tentative="1">
+      <w:start w:val="1"/>
+      <w:numFmt w:val="bullet"/>
+      <w:lvlText w:val="o"/>
+      <w:lvlJc w:val="left"/>
+      <w:pPr>
+        <w:ind w:left="1080" w:hanging="360"/>
+      </w:pPr>
+      <w:rPr>
+        <w:rFonts w:ascii="Courier New" w:hAnsi="Courier New" w:cs="Courier New" w:hint="default"/>
+      </w:rPr>
+    </w:lvl>
+    <w:lvl w:ilvl="2" w:tplc="08090005" w:tentative="1">
+      <w:start w:val="1"/>
+      <w:numFmt w:val="bullet"/>
+      <w:lvlText w:val=""/>
+      <w:lvlJc w:val="left"/>
+      <w:pPr>
+        <w:ind w:left="1800" w:hanging="360"/>
+      </w:pPr>
+      <w:rPr>
+        <w:rFonts w:ascii="Wingdings" w:hAnsi="Wingdings" w:hint="default"/>
+      </w:rPr>
+    </w:lvl>
+    <w:lvl w:ilvl="3" w:tplc="08090001" w:tentative="1">
+      <w:start w:val="1"/>
+      <w:numFmt w:val="bullet"/>
+      <w:lvlText w:val=""/>
+      <w:lvlJc w:val="left"/>
+      <w:pPr>
+        <w:ind w:left="2520" w:hanging="360"/>
+      </w:pPr>
+      <w:rPr>
+        <w:rFonts w:ascii="Symbol" w:hAnsi="Symbol" w:hint="default"/>
+      </w:rPr>
+    </w:lvl>
+    <w:lvl w:ilvl="4" w:tplc="08090003" w:tentative="1">
+      <w:start w:val="1"/>
+      <w:numFmt w:val="bullet"/>
+      <w:lvlText w:val="o"/>
+      <w:lvlJc w:val="left"/>
+      <w:pPr>
+        <w:ind w:left="3240" w:hanging="360"/>
+      </w:pPr>
+      <w:rPr>
+        <w:rFonts w:ascii="Courier New" w:hAnsi="Courier New" w:cs="Courier New" w:hint="default"/>
+      </w:rPr>
+    </w:lvl>
+    <w:lvl w:ilvl="5" w:tplc="08090005" w:tentative="1">
+      <w:start w:val="1"/>
+      <w:numFmt w:val="bullet"/>
+      <w:lvlText w:val=""/>
+      <w:lvlJc w:val="left"/>
+      <w:pPr>
+        <w:ind w:left="3960" w:hanging="360"/>
+      </w:pPr>
+      <w:rPr>
+        <w:rFonts w:ascii="Wingdings" w:hAnsi="Wingdings" w:hint="default"/>
+      </w:rPr>
+    </w:lvl>
+    <w:lvl w:ilvl="6" w:tplc="08090001" w:tentative="1">
+      <w:start w:val="1"/>
+      <w:numFmt w:val="bullet"/>
+      <w:lvlText w:val=""/>
+      <w:lvlJc w:val="left"/>
+      <w:pPr>
+        <w:ind w:left="4680" w:hanging="360"/>
+      </w:pPr>
+      <w:rPr>
+        <w:rFonts w:ascii="Symbol" w:hAnsi="Symbol" w:hint="default"/>
+      </w:rPr>
+    </w:lvl>
+    <w:lvl w:ilvl="7" w:tplc="08090003" w:tentative="1">
+      <w:start w:val="1"/>
+      <w:numFmt w:val="bullet"/>
+      <w:lvlText w:val="o"/>
+      <w:lvlJc w:val="left"/>
+      <w:pPr>
+        <w:ind w:left="5400" w:hanging="360"/>
+      </w:pPr>
+      <w:rPr>
+        <w:rFonts w:ascii="Courier New" w:hAnsi="Courier New" w:cs="Courier New" w:hint="default"/>
+      </w:rPr>
+    </w:lvl>
+    <w:lvl w:ilvl="8" w:tplc="08090005" w:tentative="1">
+      <w:start w:val="1"/>
+      <w:numFmt w:val="bullet"/>
+      <w:lvlText w:val=""/>
+      <w:lvlJc w:val="left"/>
+      <w:pPr>
+        <w:ind w:left="6120" w:hanging="360"/>
       </w:pPr>
       <w:rPr>
         <w:rFonts w:ascii="Wingdings" w:hAnsi="Wingdings" w:hint="default"/>
@@ -3591,6 +3803,9 @@
   </w:num>
   <w:num w:numId="7">
     <w:abstractNumId w:val="5"/>
+  </w:num>
+  <w:num w:numId="8">
+    <w:abstractNumId w:val="7"/>
   </w:num>
 </w:numbering>
 </file>
@@ -4837,7 +5052,7 @@
 </file>
 
 <file path=customXml/itemProps1.xml><?xml version="1.0" encoding="utf-8"?>
-<ds:datastoreItem xmlns:ds="http://schemas.openxmlformats.org/officeDocument/2006/customXml" ds:itemID="{B53A7BAB-2052-4A80-BB64-7C7E68EF712E}">
+<ds:datastoreItem xmlns:ds="http://schemas.openxmlformats.org/officeDocument/2006/customXml" ds:itemID="{4C34BEFD-EF31-4A0E-A8DA-6F3A45AC0280}">
   <ds:schemaRefs>
     <ds:schemaRef ds:uri="http://schemas.openxmlformats.org/officeDocument/2006/bibliography"/>
   </ds:schemaRefs>

</xml_diff>